<commit_message>
updated requisition data table and forms
</commit_message>
<xml_diff>
--- a/public/templates/req_output.docx
+++ b/public/templates/req_output.docx
@@ -135,7 +135,7 @@
           <w:rtl w:val="true"/>
           <w:lang w:bidi="ar-DZ"/>
         </w:rPr>
-        <w:t>13/</w:t>
+        <w:t>1/</w:t>
       </w:r>
       <w:r>
         <w:rPr>
@@ -259,7 +259,7 @@
           <w:rtl w:val="true"/>
           <w:lang w:bidi="ar-DZ"/>
         </w:rPr>
-        <w:t> معاذ بخوش</w:t>
+        <w:t> يوسف دبابسة</w:t>
       </w:r>
     </w:p>
     <w:p>
@@ -1373,7 +1373,7 @@
           <w:rtl w:val="true"/>
           <w:lang w:bidi="ar-DZ"/>
         </w:rPr>
-        <w:t>):  معاذ بخوش</w:t>
+        <w:t>):  يوسف دبابسة</w:t>
       </w:r>
     </w:p>
     <w:p>
@@ -1414,7 +1414,7 @@
           <w:rtl w:val="true"/>
           <w:lang w:bidi="ar-DZ"/>
         </w:rPr>
-        <w:t>:3</w:t>
+        <w:t>:16</w:t>
         <w:tab/>
       </w:r>
       <w:r>
@@ -1441,7 +1441,7 @@
           <w:rtl w:val="true"/>
           <w:lang w:bidi="ar-DZ"/>
         </w:rPr>
-        <w:t>: الأول</w:t>
+        <w:t>: الرابع</w:t>
       </w:r>
     </w:p>
     <w:p>

</xml_diff>